<commit_message>
Updated README.docx and zip file under releases
</commit_message>
<xml_diff>
--- a/README.docx
+++ b/README.docx
@@ -310,6 +310,7 @@
           <w:szCs w:val="24"/>
         </w:rPr>
       </w:pPr>
+      <w:bookmarkStart w:id="0" w:name="_GoBack"/>
       <w:r>
         <w:rPr>
           <w:noProof/>
@@ -318,8 +319,8 @@
         </w:rPr>
         <w:drawing>
           <wp:inline distT="0" distB="0" distL="0" distR="0">
-            <wp:extent cx="5943600" cy="2215515"/>
-            <wp:effectExtent l="0" t="0" r="0" b="0"/>
+            <wp:extent cx="5943325" cy="2215515"/>
+            <wp:effectExtent l="0" t="0" r="635" b="0"/>
             <wp:docPr id="1" name="Picture 1"/>
             <wp:cNvGraphicFramePr>
               <a:graphicFrameLocks xmlns:a="http://schemas.openxmlformats.org/drawingml/2006/main" noChangeAspect="1"/>
@@ -346,7 +347,7 @@
                   <pic:spPr>
                     <a:xfrm>
                       <a:off x="0" y="0"/>
-                      <a:ext cx="5943600" cy="2215515"/>
+                      <a:ext cx="5943325" cy="2215515"/>
                     </a:xfrm>
                     <a:prstGeom prst="rect">
                       <a:avLst/>
@@ -358,6 +359,7 @@
           </wp:inline>
         </w:drawing>
       </w:r>
+      <w:bookmarkEnd w:id="0"/>
     </w:p>
     <w:p>
       <w:pPr>
@@ -474,8 +476,6 @@
       <w:r>
         <w:t>This can be overwritten with the additional commands option but the episode and map you play on cannot.</w:t>
       </w:r>
-      <w:bookmarkStart w:id="0" w:name="_GoBack"/>
-      <w:bookmarkEnd w:id="0"/>
     </w:p>
     <w:sectPr>
       <w:pgSz w:w="12240" w:h="15840"/>

</xml_diff>